<commit_message>
update BCTD & BC
</commit_message>
<xml_diff>
--- a/Tài liệu/BCDATN_PhamQuocKhanh_6251071048(SỬA).docx
+++ b/Tài liệu/BCDATN_PhamQuocKhanh_6251071048(SỬA).docx
@@ -11,22 +11,34 @@
           <w:b/>
           <w:bCs/>
         </w:rPr>
-        <w:sectPr>
-          <w:footerReference w:type="default" r:id="rId8"/>
-          <w:pgSz w:w="11906" w:h="16838" w:code="9"/>
-          <w:pgMar w:top="1134" w:right="1134" w:bottom="1134" w:left="1701" w:header="720" w:footer="720" w:gutter="0"/>
-          <w:pgNumType w:fmt="lowerRoman" w:start="1"/>
-          <w:cols w:space="720"/>
-          <w:docGrid w:linePitch="360"/>
-        </w:sectPr>
       </w:pPr>
       <w:bookmarkStart w:id="0" w:name="_Hlk101767272"/>
+    </w:p>
+    <w:p>
+      <w:pPr>
+        <w:rPr>
+          <w:rFonts w:cs="Times New Roman"/>
+        </w:rPr>
+      </w:pPr>
+    </w:p>
+    <w:p>
+      <w:pPr>
+        <w:rPr>
+          <w:rFonts w:cs="Times New Roman"/>
+        </w:rPr>
+      </w:pPr>
+    </w:p>
+    <w:p>
+      <w:pPr>
+        <w:rPr>
+          <w:rFonts w:cs="Times New Roman"/>
+        </w:rPr>
+      </w:pPr>
     </w:p>
     <w:p>
       <w:pPr>
         <w:pStyle w:val="Heading1"/>
         <w:ind w:left="0" w:firstLine="0"/>
-        <w:jc w:val="both"/>
         <w:rPr>
           <w:rFonts w:cs="Times New Roman"/>
           <w:szCs w:val="26"/>
@@ -41,7 +53,6 @@
           <w:rFonts w:cs="Times New Roman"/>
           <w:szCs w:val="26"/>
         </w:rPr>
-        <w:lastRenderedPageBreak/>
         <w:t xml:space="preserve">: </w:t>
       </w:r>
       <w:bookmarkEnd w:id="1"/>
@@ -262,6 +273,7 @@
           <w:b/>
           <w:bCs/>
         </w:rPr>
+        <w:lastRenderedPageBreak/>
         <w:t>Phân cụm hành vi chi tiêu của người dùng thông qua các thuật toán GMM và DBSCAN</w:t>
       </w:r>
       <w:r>
@@ -306,7 +318,6 @@
         <w:rPr>
           <w:rFonts w:cs="Times New Roman"/>
         </w:rPr>
-        <w:lastRenderedPageBreak/>
         <w:t>Phát hiện và cảnh báo các giao dịch chi tiêu bất thường bằng Isolation Forest và Autoencoder, giúp hệ thống kịp thời nhận diện những khoản chi có giá trị hoặc tần suất bất thường so với thói quen chi tiêu thông thường, qua đó</w:t>
       </w:r>
       <w:r>
@@ -459,7 +470,11 @@
         <w:t>trong quản lý</w:t>
       </w:r>
       <w:r>
-        <w:t xml:space="preserve"> tài chính. Tuy nhiên, trên thực tế, phần lớn người dùng hiện nay vẫn thiếu các công cụ hỗ trợ hiệu quả, dẫn đến tình trạng chi tiêu thiếu kiểm soát, chưa có kế hoạch tài chính rõ ràng và gặp nhiều khó khăn trong việc đạt được các mục tiêu tài chính dài hạn</w:t>
+        <w:t xml:space="preserve"> tài chính. Tuy nhiên, trên thực tế, phần lớn người dùng hiện nay vẫn thiếu các công </w:t>
+      </w:r>
+      <w:r>
+        <w:lastRenderedPageBreak/>
+        <w:t>cụ hỗ trợ hiệu quả, dẫn đến tình trạng chi tiêu thiếu kiểm soát, chưa có kế hoạch tài chính rõ ràng và gặp nhiều khó khăn trong việc đạt được các mục tiêu tài chính dài hạn</w:t>
       </w:r>
       <w:r>
         <w:t>.</w:t>
@@ -478,127 +493,147 @@
         <w:t>TÊN ĐỀ TÀI</w:t>
       </w:r>
       <w:r>
-        <w:t xml:space="preserve">” được xây dựng với mục tiêu phát triển một hệ thống quản lý tài chính cá nhân toàn diện, kết hợp giữa giao diện thân thiện, các chức năng quản lý tài chính cơ bản và khả năng phân tích, gợi ý thông minh dựa </w:t>
-      </w:r>
+        <w:t>” được xây dựng với mục tiêu phát triển một hệ thống quản lý tài chính cá nhân toàn diện, kết hợp giữa giao diện thân thiện, các chức năng quản lý tài chính cơ bản và khả năng phân tích, gợi ý thông minh dựa trên</w:t>
+      </w:r>
+      <w:r>
+        <w:t xml:space="preserve"> các mô hình học máy</w:t>
+      </w:r>
+      <w:r>
+        <w:t>, nhằm hỗ trợ người dùng đưa ra các quyết định tài chính hợp lý hơn.</w:t>
+      </w:r>
+    </w:p>
+    <w:p>
+      <w:pPr>
+        <w:pStyle w:val="ListParagraph"/>
+        <w:ind w:left="0" w:firstLine="450"/>
+        <w:jc w:val="both"/>
+      </w:pPr>
+      <w:r>
+        <w:t>Mục tiêu tổng quát của đề tài là xây dựng một hệ thống quản lý tài chính cá nhân hoạt động ổn định trên nền tảng di động (Android/iOS), cho phép người dùng ghi chép, phân tích và quản lý hiệu quả các khoản thu chi, tiết kiệm, đầu tư và nợ, đồng thời đưa ra gợi ý chi tiêu hợp lý dựa trên dữ liệu thực tế.</w:t>
+      </w:r>
+    </w:p>
+    <w:p>
+      <w:pPr>
+        <w:pStyle w:val="ListParagraph"/>
+        <w:ind w:left="0" w:firstLine="450"/>
+        <w:jc w:val="both"/>
+      </w:pPr>
+      <w:r>
+        <w:t>Các mục tiêu nghiên cứu cụ thể của đề tài bao gồm:</w:t>
+      </w:r>
+    </w:p>
+    <w:p>
+      <w:pPr>
+        <w:pStyle w:val="ListParagraph"/>
+        <w:numPr>
+          <w:ilvl w:val="0"/>
+          <w:numId w:val="10"/>
+        </w:numPr>
+        <w:ind w:left="0" w:firstLine="450"/>
+        <w:jc w:val="both"/>
+      </w:pPr>
+      <w:r>
+        <w:t xml:space="preserve">Tổng quan về quản lý tài chính cá nhân: Khảo sát các phương pháp, công cụ và ứng dụng hiện có trong lĩnh vực quản lý tài chính cá nhân; đánh giá ưu nhược điểm, khả năng ứng dụng thực tiễn và nhu cầu người dùng. Từ đó, xác định hướng phát triển phù hợp cho một ứng dụng </w:t>
+      </w:r>
+      <w:r>
+        <w:t xml:space="preserve">quản lý tài chính </w:t>
+      </w:r>
+      <w:r>
+        <w:t>hiện đại, mang tính thực tế cao và dễ sử dụng.</w:t>
+      </w:r>
+    </w:p>
+    <w:p>
+      <w:pPr>
+        <w:pStyle w:val="ListParagraph"/>
+        <w:numPr>
+          <w:ilvl w:val="0"/>
+          <w:numId w:val="10"/>
+        </w:numPr>
+        <w:ind w:left="0" w:firstLine="450"/>
+        <w:jc w:val="both"/>
+      </w:pPr>
+      <w:r>
+        <w:t>Khảo sát yêu cầu bài toán: Nghiên cứu, phân tích các yêu cầu của người dùng trong việc quản lý tài chính cá nhân, bao gồm các chức năng cần thiết như ghi nhận thu nhập, chi tiêu, theo dõi tiết kiệm, lập kế hoạch tài chính, tạo báo cáo chi tiết và gợi ý chi tiêu. Việc khảo sát này nhằm đảm bảo ứng dụng đáp ứng đúng nhu cầu thực tế và mang lại giá trị sử dụng cao nhất cho người dùng.</w:t>
+      </w:r>
+    </w:p>
+    <w:p>
+      <w:pPr>
+        <w:pStyle w:val="ListParagraph"/>
+        <w:numPr>
+          <w:ilvl w:val="0"/>
+          <w:numId w:val="10"/>
+        </w:numPr>
+        <w:ind w:left="0" w:firstLine="450"/>
+        <w:jc w:val="both"/>
+      </w:pPr>
+      <w:r>
+        <w:t>Xây dựng hệ thống quản lý tài chính cá nhân với Flutter và Firebase: Tận dụng ưu điểm của công nghệ Flutter để xây dựng ứng dụng đa nền tảng với hiệu suất cao, giao diện đẹp, mượt mà. Sử dụng Firebase làm cơ sở dữ liệu chính, giúp lưu trữ, đồng bộ hóa dữ liệu người dùng theo thời gian thực và đảm bảo tính an toàn, bảo mật.</w:t>
+      </w:r>
+    </w:p>
+    <w:p>
+      <w:pPr>
+        <w:pStyle w:val="ListParagraph"/>
+        <w:numPr>
+          <w:ilvl w:val="0"/>
+          <w:numId w:val="10"/>
+        </w:numPr>
+        <w:ind w:left="0" w:firstLine="450"/>
+        <w:jc w:val="both"/>
+      </w:pPr>
+      <w:r>
+        <w:t>Nghiên cứu ngôn ngữ lập trình Dart và công nghệ Flutter: Áp dụng ngôn ngữ lập trình Dart để xử lý dữ liệu, xây dựng logic ứng dụng, đồng thời tận dụng Flutter để thiết kế giao diện người dùng trực quan, dễ sử dụng, đảm bảo trải nghiệm thân thiện và nhất quán trên nhiều thiết bị.</w:t>
+      </w:r>
+    </w:p>
+    <w:p>
+      <w:pPr>
+        <w:pStyle w:val="ListParagraph"/>
+        <w:numPr>
+          <w:ilvl w:val="0"/>
+          <w:numId w:val="10"/>
+        </w:numPr>
+        <w:ind w:left="0" w:firstLine="450"/>
+        <w:jc w:val="both"/>
+      </w:pPr>
+      <w:r>
+        <w:t>Phân tích và thiết kế hệ thống: Tiến hành phân tích yêu cầu, xác định mô hình dữ liệu, chức năng, quy trình nghiệp vụ và luồng hoạt động trong hệ thống. Thiết kế hệ thống thông qua các sơ đồ UML (Use Case, Activity Diagram, ERD…) để đảm bảo tính rõ ràng, dễ hiểu, dễ mở rộng và thuận tiện trong quá trình phát triển.</w:t>
+      </w:r>
+    </w:p>
+    <w:p>
+      <w:pPr>
+        <w:pStyle w:val="ListParagraph"/>
+        <w:numPr>
+          <w:ilvl w:val="0"/>
+          <w:numId w:val="10"/>
+        </w:numPr>
+        <w:ind w:left="0" w:firstLine="450"/>
+        <w:jc w:val="both"/>
+      </w:pPr>
+      <w:r>
+        <w:t>Xây dựng ứng dụng quản lý tài chính cá nhân với các mô-đun chính sau:</w:t>
+      </w:r>
+    </w:p>
+    <w:p>
+      <w:pPr>
+        <w:pStyle w:val="ListParagraph"/>
+        <w:numPr>
+          <w:ilvl w:val="0"/>
+          <w:numId w:val="11"/>
+        </w:numPr>
+        <w:tabs>
+          <w:tab w:val="left" w:pos="1260"/>
+        </w:tabs>
+        <w:ind w:left="0" w:firstLine="900"/>
+        <w:jc w:val="both"/>
+      </w:pPr>
       <w:r>
         <w:lastRenderedPageBreak/>
-        <w:t>trên</w:t>
-      </w:r>
-      <w:r>
-        <w:t xml:space="preserve"> các mô hình học máy</w:t>
-      </w:r>
-      <w:r>
-        <w:t>, nhằm hỗ trợ người dùng đưa ra các quyết định tài chính hợp lý hơn.</w:t>
-      </w:r>
-    </w:p>
-    <w:p>
-      <w:pPr>
-        <w:pStyle w:val="ListParagraph"/>
-        <w:ind w:left="0" w:firstLine="450"/>
-        <w:jc w:val="both"/>
-      </w:pPr>
-      <w:r>
-        <w:t>Mục tiêu tổng quát của đề tài là xây dựng một hệ thống quản lý tài chính cá nhân hoạt động ổn định trên nền tảng di động (Android/iOS), cho phép người dùng ghi chép, phân tích và quản lý hiệu quả các khoản thu chi, tiết kiệm, đầu tư và nợ, đồng thời đưa ra gợi ý chi tiêu hợp lý dựa trên dữ liệu thực tế.</w:t>
-      </w:r>
-    </w:p>
-    <w:p>
-      <w:pPr>
-        <w:pStyle w:val="ListParagraph"/>
-        <w:ind w:left="0" w:firstLine="450"/>
-        <w:jc w:val="both"/>
-      </w:pPr>
-      <w:r>
-        <w:t>Các mục tiêu nghiên cứu cụ thể của đề tài bao gồm:</w:t>
-      </w:r>
-    </w:p>
-    <w:p>
-      <w:pPr>
-        <w:pStyle w:val="ListParagraph"/>
-        <w:numPr>
-          <w:ilvl w:val="0"/>
-          <w:numId w:val="10"/>
-        </w:numPr>
-        <w:ind w:left="0" w:firstLine="450"/>
-        <w:jc w:val="both"/>
-      </w:pPr>
-      <w:r>
-        <w:t xml:space="preserve">Tổng quan về quản lý tài chính cá nhân: Khảo sát các phương pháp, công cụ và ứng dụng hiện có trong lĩnh vực quản lý tài chính cá nhân; đánh giá ưu nhược điểm, khả năng ứng dụng thực tiễn và nhu cầu người dùng. Từ đó, xác định hướng phát triển phù hợp cho một ứng dụng </w:t>
-      </w:r>
-      <w:r>
-        <w:t xml:space="preserve">quản lý tài chính </w:t>
-      </w:r>
-      <w:r>
-        <w:t>hiện đại, mang tính thực tế cao và dễ sử dụng.</w:t>
-      </w:r>
-    </w:p>
-    <w:p>
-      <w:pPr>
-        <w:pStyle w:val="ListParagraph"/>
-        <w:numPr>
-          <w:ilvl w:val="0"/>
-          <w:numId w:val="10"/>
-        </w:numPr>
-        <w:ind w:left="0" w:firstLine="450"/>
-        <w:jc w:val="both"/>
-      </w:pPr>
-      <w:r>
-        <w:t>Khảo sát yêu cầu bài toán: Nghiên cứu, phân tích các yêu cầu của người dùng trong việc quản lý tài chính cá nhân, bao gồm các chức năng cần thiết như ghi nhận thu nhập, chi tiêu, theo dõi tiết kiệm, lập kế hoạch tài chính, tạo báo cáo chi tiết và gợi ý chi tiêu. Việc khảo sát này nhằm đảm bảo ứng dụng đáp ứng đúng nhu cầu thực tế và mang lại giá trị sử dụng cao nhất cho người dùng.</w:t>
-      </w:r>
-    </w:p>
-    <w:p>
-      <w:pPr>
-        <w:pStyle w:val="ListParagraph"/>
-        <w:numPr>
-          <w:ilvl w:val="0"/>
-          <w:numId w:val="10"/>
-        </w:numPr>
-        <w:ind w:left="0" w:firstLine="450"/>
-        <w:jc w:val="both"/>
-      </w:pPr>
-      <w:r>
-        <w:t>Xây dựng hệ thống quản lý tài chính cá nhân với Flutter và Firebase: Tận dụng ưu điểm của công nghệ Flutter để xây dựng ứng dụng đa nền tảng với hiệu suất cao, giao diện đẹp, mượt mà. Sử dụng Firebase làm cơ sở dữ liệu chính, giúp lưu trữ, đồng bộ hóa dữ liệu người dùng theo thời gian thực và đảm bảo tính an toàn, bảo mật.</w:t>
-      </w:r>
-    </w:p>
-    <w:p>
-      <w:pPr>
-        <w:pStyle w:val="ListParagraph"/>
-        <w:numPr>
-          <w:ilvl w:val="0"/>
-          <w:numId w:val="10"/>
-        </w:numPr>
-        <w:ind w:left="0" w:firstLine="450"/>
-        <w:jc w:val="both"/>
-      </w:pPr>
-      <w:r>
-        <w:t>Nghiên cứu ngôn ngữ lập trình Dart và công nghệ Flutter: Áp dụng ngôn ngữ lập trình Dart để xử lý dữ liệu, xây dựng logic ứng dụng, đồng thời tận dụng Flutter để thiết kế giao diện người dùng trực quan, dễ sử dụng, đảm bảo trải nghiệm thân thiện và nhất quán trên nhiều thiết bị.</w:t>
-      </w:r>
-    </w:p>
-    <w:p>
-      <w:pPr>
-        <w:pStyle w:val="ListParagraph"/>
-        <w:numPr>
-          <w:ilvl w:val="0"/>
-          <w:numId w:val="10"/>
-        </w:numPr>
-        <w:ind w:left="0" w:firstLine="450"/>
-        <w:jc w:val="both"/>
-      </w:pPr>
-      <w:r>
-        <w:t>Phân tích và thiết kế hệ thống: Tiến hành phân tích yêu cầu, xác định mô hình dữ liệu, chức năng, quy trình nghiệp vụ và luồng hoạt động trong hệ thống. Thiết kế hệ thống thông qua các sơ đồ UML (Use Case, Activity Diagram, ERD…) để đảm bảo tính rõ ràng, dễ hiểu, dễ mở rộng và thuận tiện trong quá trình phát triển.</w:t>
-      </w:r>
-    </w:p>
-    <w:p>
-      <w:pPr>
-        <w:pStyle w:val="ListParagraph"/>
-        <w:numPr>
-          <w:ilvl w:val="0"/>
-          <w:numId w:val="10"/>
-        </w:numPr>
-        <w:ind w:left="0" w:firstLine="450"/>
-        <w:jc w:val="both"/>
-      </w:pPr>
-      <w:r>
-        <w:t>Xây dựng ứng dụng quản lý tài chính cá nhân với các mô-đun chính sau:</w:t>
+        <w:t>Mô-đun quản lý người dùng: Cho phép người dùng đăng ký, đăng nhập và quản lý thông tin cá nhân. Hỗ trợ bảo mật tài khoản thông qua xác thực email và đăng nhập Googl</w:t>
+      </w:r>
+      <w:r>
+        <w:t>e</w:t>
+      </w:r>
+      <w:r>
+        <w:t>. Người dùng có thể cập nhật thông tin cá nhân, thay đổi mật khẩu và tùy chỉnh các cài đặt tài chính riêng.</w:t>
       </w:r>
     </w:p>
     <w:p>
@@ -615,42 +650,7 @@
         <w:jc w:val="both"/>
       </w:pPr>
       <w:r>
-        <w:t>Mô-đun quản lý người dùng: Cho phép người dùng đăng ký, đăng nhập và quản lý thông tin cá nhân. Hỗ trợ bảo mật tài khoản thông qua xác thực email và đăng nhập Googl</w:t>
-      </w:r>
-      <w:r>
-        <w:t>e</w:t>
-      </w:r>
-      <w:r>
-        <w:t>. Người dùng có thể cập nhật thông tin cá nhân, thay đổi mật khẩu và tùy chỉnh các cài đặt tài chính riêng.</w:t>
-      </w:r>
-    </w:p>
-    <w:p>
-      <w:pPr>
-        <w:pStyle w:val="ListParagraph"/>
-        <w:numPr>
-          <w:ilvl w:val="0"/>
-          <w:numId w:val="11"/>
-        </w:numPr>
-        <w:tabs>
-          <w:tab w:val="left" w:pos="1260"/>
-        </w:tabs>
-        <w:ind w:left="0" w:firstLine="900"/>
-        <w:jc w:val="both"/>
-      </w:pPr>
-      <w:r>
-        <w:t xml:space="preserve">Mô-đun quản lý thu nhập và chi tiêu: Hỗ trợ người dùng ghi nhận các khoản thu nhập và chi tiêu hằng ngày, phân loại theo danh mục cụ thể (ăn uống, mua sắm, giải </w:t>
-      </w:r>
-      <w:r>
-        <w:lastRenderedPageBreak/>
-        <w:t xml:space="preserve">trí, học </w:t>
-      </w:r>
-      <w:proofErr w:type="gramStart"/>
-      <w:r>
-        <w:t>tập,…</w:t>
-      </w:r>
-      <w:proofErr w:type="gramEnd"/>
-      <w:r>
-        <w:t>). Ứng dụng tự động thống kê, tổng hợp và phân tích các khoản thu chi, giúp người dùng nắm bắt được tình hình tài chính hiện tại.</w:t>
+        <w:t>Mô-đun quản lý thu nhập và chi tiêu: Hỗ trợ người dùng ghi nhận các khoản thu nhập và chi tiêu hằng ngày, phân loại theo danh mục cụ thể (ăn uống, mua sắm, giải trí, học tập,…). Ứng dụng tự động thống kê, tổng hợp và phân tích các khoản thu chi, giúp người dùng nắm bắt được tình hình tài chính hiện tại.</w:t>
       </w:r>
     </w:p>
     <w:p>
@@ -849,7 +849,14 @@
         <w:rPr>
           <w:rFonts w:cs="Times New Roman"/>
         </w:rPr>
-        <w:t>Xây dựng ứng dụng quản lý tài chính cá nhân: Tập trung phát triển ứng dụng trên nền tảng Flutter, một framework đa nền tảng sử dụng ngôn ngữ lập trình Dart, nhằm cung cấp một hệ thống quản lý tài chính cá nhân dễ sử dụng và có khả năng hoạt động mượt mà trên cả thiết bị di động và web.</w:t>
+        <w:t xml:space="preserve">Xây dựng ứng dụng quản lý tài chính cá nhân: Tập trung phát triển ứng dụng trên nền tảng Flutter, một framework đa nền tảng sử dụng ngôn ngữ lập trình Dart, nhằm </w:t>
+      </w:r>
+      <w:r>
+        <w:rPr>
+          <w:rFonts w:cs="Times New Roman"/>
+        </w:rPr>
+        <w:lastRenderedPageBreak/>
+        <w:t>cung cấp một hệ thống quản lý tài chính cá nhân dễ sử dụng và có khả năng hoạt động mượt mà trên cả thiết bị di động và web.</w:t>
       </w:r>
     </w:p>
     <w:p>
@@ -869,14 +876,7 @@
         <w:rPr>
           <w:rFonts w:cs="Times New Roman"/>
         </w:rPr>
-        <w:t xml:space="preserve">Tìm hiểu công nghệ Flutter và ngôn ngữ lập trình Dart: Nghiên cứu và áp dụng các tính năng của Flutter và Dart để xây dựng một ứng dụng với giao diện thân thiện, hiệu suất cao và đáp ứng tốt trên nhiều nền tảng khác nhau, từ Android, iOS đến web. </w:t>
-      </w:r>
-      <w:r>
-        <w:rPr>
-          <w:rFonts w:cs="Times New Roman"/>
-        </w:rPr>
-        <w:lastRenderedPageBreak/>
-        <w:t>Flutter giúp tối ưu hóa quá trình phát triển nhờ khả năng tạo ra ứng dụng đa nền tảng từ một codebase duy nhất.</w:t>
+        <w:t>Tìm hiểu công nghệ Flutter và ngôn ngữ lập trình Dart: Nghiên cứu và áp dụng các tính năng của Flutter và Dart để xây dựng một ứng dụng với giao diện thân thiện, hiệu suất cao và đáp ứng tốt trên nhiều nền tảng khác nhau, từ Android, iOS đến web. Flutter giúp tối ưu hóa quá trình phát triển nhờ khả năng tạo ra ứng dụng đa nền tảng từ một codebase duy nhất.</w:t>
       </w:r>
     </w:p>
     <w:p>
@@ -1132,6 +1132,7 @@
         <w:rPr>
           <w:rFonts w:cs="Times New Roman"/>
         </w:rPr>
+        <w:lastRenderedPageBreak/>
         <w:t>Tìm hiểu các công cụ lập trình trong Flutter: Nghiên cứu các công cụ, thư viện và framework hỗ trợ phát triển ứng dụng Flutter nhằm xây dựng các chức năng quản lý tài chính cá nhân. Điều này bao gồm cả việc tích hợp các gói quản lý trạng thái, giao diện người dùng (UI), và các thư viện quản lý cơ sở dữ liệu</w:t>
       </w:r>
       <w:r>
@@ -1158,16 +1159,225 @@
         <w:rPr>
           <w:rFonts w:cs="Times New Roman"/>
         </w:rPr>
+        <w:t>Tìm hiểu hệ quản trị cơ sở dữ liệu Firebase: Nghiên cứu cách tích hợp Firebase vào ứng dụng Flutter để lưu trữ và quản lý thông tin về thu nhập, chi tiêu, tiết kiệm và đầu tư của người dùng, đảm bảo an toàn và hiệu quả khi truy xuất dữ liệu.</w:t>
+      </w:r>
+    </w:p>
+    <w:p>
+      <w:pPr>
+        <w:pStyle w:val="ListParagraph"/>
+        <w:numPr>
+          <w:ilvl w:val="0"/>
+          <w:numId w:val="2"/>
+        </w:numPr>
+        <w:ind w:left="0" w:firstLine="540"/>
+        <w:jc w:val="both"/>
+        <w:rPr>
+          <w:rFonts w:cs="Times New Roman"/>
+        </w:rPr>
+      </w:pPr>
+      <w:r>
+        <w:rPr>
+          <w:rFonts w:cs="Times New Roman"/>
+        </w:rPr>
+        <w:t xml:space="preserve">Tìm hiểu các khái niệm cơ bản về AI và Machine Learning: </w:t>
+      </w:r>
+      <w:r>
+        <w:rPr>
+          <w:rFonts w:cs="Times New Roman"/>
+        </w:rPr>
+        <w:t xml:space="preserve">Nghiên cứu, </w:t>
+      </w:r>
+      <w:r>
+        <w:rPr>
+          <w:rFonts w:cs="Times New Roman"/>
+        </w:rPr>
+        <w:t>nắm vững các nguyên lý hoạt động của các mô hình phân tích và học từ dữ liệu. Nội dung tập trung nghiên cứu các nhóm mô hình phù hợp với bài toán tài chính cá nhân, bao gồm các mô hình chuỗi thời gian như LSTM và GRU trong dự báo thu</w:t>
+      </w:r>
+      <w:r>
+        <w:rPr>
+          <w:rFonts w:cs="Times New Roman"/>
+        </w:rPr>
+        <w:t>/</w:t>
+      </w:r>
+      <w:r>
+        <w:rPr>
+          <w:rFonts w:cs="Times New Roman"/>
+        </w:rPr>
+        <w:t>chi, các thuật toán phân cụm như GMM và DBSCAN trong phân tích hành vi chi tiêu, cũng như các phương pháp phát hiện bất thường như Isolation Forest và Autoencoder. Trên cơ sở đó, đề tài làm rõ khả năng áp dụng các mô hình này vào việc phân tích hành vi chi tiêu và dự đoán xu hướng tài chính cá nhân của người dùng</w:t>
+      </w:r>
+      <w:r>
+        <w:rPr>
+          <w:rFonts w:cs="Times New Roman"/>
+        </w:rPr>
+        <w:t>.</w:t>
+      </w:r>
+    </w:p>
+    <w:p>
+      <w:pPr>
+        <w:pStyle w:val="ListParagraph"/>
+        <w:numPr>
+          <w:ilvl w:val="0"/>
+          <w:numId w:val="2"/>
+        </w:numPr>
+        <w:ind w:left="0" w:firstLine="540"/>
+        <w:jc w:val="both"/>
+        <w:rPr>
+          <w:rFonts w:cs="Times New Roman"/>
+        </w:rPr>
+      </w:pPr>
+      <w:r>
+        <w:rPr>
+          <w:rFonts w:cs="Times New Roman"/>
+        </w:rPr>
+        <w:t>Tìm hiểu các công cụ và thư viện AI trên nền tảng di động: Nghiên cứu các công cụ hỗ trợ triển khai mô hình học máy trên thiết bị di động, đặc biệt là TensorFlow Lite, nhằm xây dựng các mô hình phân tích dữ liệu tài chính trực tiếp trên ứng dụng Flutter, đảm bảo tính nhanh chóng và tối ưu tài nguyên.</w:t>
+      </w:r>
+    </w:p>
+    <w:p>
+      <w:pPr>
+        <w:ind w:firstLine="446"/>
+        <w:jc w:val="both"/>
+        <w:rPr>
+          <w:rFonts w:cs="Times New Roman"/>
+        </w:rPr>
+      </w:pPr>
+      <w:r>
+        <w:rPr>
+          <w:rFonts w:cs="Times New Roman"/>
+        </w:rPr>
+        <w:t>Phương pháp thực nghiệm:</w:t>
+      </w:r>
+    </w:p>
+    <w:p>
+      <w:pPr>
+        <w:pStyle w:val="ListParagraph"/>
+        <w:numPr>
+          <w:ilvl w:val="0"/>
+          <w:numId w:val="3"/>
+        </w:numPr>
+        <w:ind w:left="0" w:firstLine="540"/>
+        <w:jc w:val="both"/>
+        <w:rPr>
+          <w:rFonts w:cs="Times New Roman"/>
+        </w:rPr>
+      </w:pPr>
+      <w:r>
+        <w:rPr>
+          <w:rFonts w:cs="Times New Roman"/>
+        </w:rPr>
+        <w:t>Khảo sát và phân tích yêu cầu: Tiến hành khảo sát nhu cầu và yêu cầu của người dùng đối với việc quản lý tài chính cá nhân. Tìm hiểu về các tính năng cần có như theo dõi thu chi, lập kế hoạch tài chính, quản lý tiết kiệm và đầu tư. Khảo sát các ứng dụng quản lý tài chính hiện có trên thị trường để nắm bắt xu hướng và các chức năng quan trọng cần được triển khai.</w:t>
+      </w:r>
+    </w:p>
+    <w:p>
+      <w:pPr>
+        <w:pStyle w:val="ListParagraph"/>
+        <w:numPr>
+          <w:ilvl w:val="0"/>
+          <w:numId w:val="3"/>
+        </w:numPr>
+        <w:ind w:left="0" w:firstLine="540"/>
+        <w:jc w:val="both"/>
+        <w:rPr>
+          <w:rFonts w:cs="Times New Roman"/>
+        </w:rPr>
+      </w:pPr>
+      <w:r>
+        <w:rPr>
+          <w:rFonts w:cs="Times New Roman"/>
+        </w:rPr>
+        <w:t>Thiết kế cơ sở dữ liệu: Tiến hành thiết kế cơ sở dữ liệu cho hệ thống quản lý tài chính cá nhân, bao gồm các bảng, quan hệ và trường dữ liệu cần thiết để lưu trữ thông tin về thu nhập, chi tiêu, tiết kiệm, và các danh mục đầu tư. Hệ thống cơ sở dữ liệu cần được tối ưu hóa để đảm bảo tốc độ truy xuất và bảo mật dữ liệu.</w:t>
+      </w:r>
+    </w:p>
+    <w:p>
+      <w:pPr>
+        <w:pStyle w:val="ListParagraph"/>
+        <w:numPr>
+          <w:ilvl w:val="0"/>
+          <w:numId w:val="3"/>
+        </w:numPr>
+        <w:ind w:left="0" w:firstLine="540"/>
+        <w:jc w:val="both"/>
+        <w:rPr>
+          <w:rFonts w:cs="Times New Roman"/>
+        </w:rPr>
+      </w:pPr>
+      <w:r>
+        <w:rPr>
+          <w:rFonts w:cs="Times New Roman"/>
+        </w:rPr>
+        <w:t>Xác định kiến trúc hệ thống: Xây dựng kiến trúc tổng thể của ứng dụng, bao gồm các mô-đun chức năng chính như quản lý thu chi</w:t>
+      </w:r>
+      <w:r>
+        <w:rPr>
+          <w:rFonts w:cs="Times New Roman"/>
+        </w:rPr>
+        <w:t xml:space="preserve"> </w:t>
+      </w:r>
+      <w:r>
+        <w:rPr>
+          <w:rFonts w:cs="Times New Roman"/>
+        </w:rPr>
+        <w:t>và báo cáo tài chính. Kiến trúc này sẽ giúp hệ thống dễ dàng mở rộng và bảo trì trong tương lai.</w:t>
+      </w:r>
+    </w:p>
+    <w:p>
+      <w:pPr>
+        <w:pStyle w:val="ListParagraph"/>
+        <w:numPr>
+          <w:ilvl w:val="0"/>
+          <w:numId w:val="3"/>
+        </w:numPr>
+        <w:ind w:left="0" w:firstLine="540"/>
+        <w:jc w:val="both"/>
+        <w:rPr>
+          <w:rFonts w:cs="Times New Roman"/>
+        </w:rPr>
+      </w:pPr>
+      <w:r>
+        <w:rPr>
+          <w:rFonts w:cs="Times New Roman"/>
+        </w:rPr>
+        <w:t xml:space="preserve">Phát triển giao diện người dùng: Xây dựng giao diện người dùng (UI) hấp dẫn và thân thiện, giúp người dùng dễ dàng quản lý tài chính cá nhân. Sử dụng Flutter để tạo ra các giao diện tương tác, trực quan, và phù hợp với </w:t>
+      </w:r>
+      <w:r>
+        <w:rPr>
+          <w:rFonts w:cs="Times New Roman"/>
+        </w:rPr>
+        <w:t>cả Android và IOS</w:t>
+      </w:r>
+      <w:r>
+        <w:rPr>
+          <w:rFonts w:cs="Times New Roman"/>
+        </w:rPr>
+        <w:t>.</w:t>
+      </w:r>
+    </w:p>
+    <w:p>
+      <w:pPr>
+        <w:pStyle w:val="ListParagraph"/>
+        <w:numPr>
+          <w:ilvl w:val="0"/>
+          <w:numId w:val="3"/>
+        </w:numPr>
+        <w:ind w:left="0" w:firstLine="540"/>
+        <w:jc w:val="both"/>
+        <w:rPr>
+          <w:rFonts w:cs="Times New Roman"/>
+        </w:rPr>
+      </w:pPr>
+      <w:r>
+        <w:rPr>
+          <w:rFonts w:cs="Times New Roman"/>
+        </w:rPr>
         <w:lastRenderedPageBreak/>
-        <w:t>Tìm hiểu hệ quản trị cơ sở dữ liệu Firebase: Nghiên cứu cách tích hợp Firebase vào ứng dụng Flutter để lưu trữ và quản lý thông tin về thu nhập, chi tiêu, tiết kiệm và đầu tư của người dùng, đảm bảo an toàn và hiệu quả khi truy xuất dữ liệu.</w:t>
-      </w:r>
-    </w:p>
-    <w:p>
-      <w:pPr>
-        <w:pStyle w:val="ListParagraph"/>
-        <w:numPr>
-          <w:ilvl w:val="0"/>
-          <w:numId w:val="2"/>
+        <w:t>Đánh giá và kiểm thử: Thực hiện kiểm thử hệ thống, đánh giá các tính năng để đảm bảo ứng dụng hoạt động ổn định, chính xác và đáp ứng yêu cầu người dùng. Tiến hành kiểm thử cả chức năng lẫn hiệu năng của ứng dụng, đồng thời thu thập phản hồi từ người dùng để hoàn thiện sản phẩm.</w:t>
+      </w:r>
+    </w:p>
+    <w:p>
+      <w:pPr>
+        <w:pStyle w:val="ListParagraph"/>
+        <w:numPr>
+          <w:ilvl w:val="0"/>
+          <w:numId w:val="3"/>
         </w:numPr>
         <w:ind w:left="0" w:firstLine="540"/>
         <w:jc w:val="both"/>
@@ -1179,216 +1389,6 @@
         <w:rPr>
           <w:rFonts w:cs="Times New Roman"/>
         </w:rPr>
-        <w:t xml:space="preserve">Tìm hiểu các khái niệm cơ bản về AI và Machine Learning: </w:t>
-      </w:r>
-      <w:r>
-        <w:rPr>
-          <w:rFonts w:cs="Times New Roman"/>
-        </w:rPr>
-        <w:t xml:space="preserve">Nghiên cứu, </w:t>
-      </w:r>
-      <w:r>
-        <w:rPr>
-          <w:rFonts w:cs="Times New Roman"/>
-        </w:rPr>
-        <w:t>nắm vững các nguyên lý hoạt động của các mô hình phân tích và học từ dữ liệu. Nội dung tập trung nghiên cứu các nhóm mô hình phù hợp với bài toán tài chính cá nhân, bao gồm các mô hình chuỗi thời gian như LSTM và GRU trong dự báo thu</w:t>
-      </w:r>
-      <w:r>
-        <w:rPr>
-          <w:rFonts w:cs="Times New Roman"/>
-        </w:rPr>
-        <w:t>/</w:t>
-      </w:r>
-      <w:r>
-        <w:rPr>
-          <w:rFonts w:cs="Times New Roman"/>
-        </w:rPr>
-        <w:t>chi, các thuật toán phân cụm như GMM và DBSCAN trong phân tích hành vi chi tiêu, cũng như các phương pháp phát hiện bất thường như Isolation Forest và Autoencoder. Trên cơ sở đó, đề tài làm rõ khả năng áp dụng các mô hình này vào việc phân tích hành vi chi tiêu và dự đoán xu hướng tài chính cá nhân của người dùng</w:t>
-      </w:r>
-      <w:r>
-        <w:rPr>
-          <w:rFonts w:cs="Times New Roman"/>
-        </w:rPr>
-        <w:t>.</w:t>
-      </w:r>
-    </w:p>
-    <w:p>
-      <w:pPr>
-        <w:pStyle w:val="ListParagraph"/>
-        <w:numPr>
-          <w:ilvl w:val="0"/>
-          <w:numId w:val="2"/>
-        </w:numPr>
-        <w:ind w:left="0" w:firstLine="540"/>
-        <w:jc w:val="both"/>
-        <w:rPr>
-          <w:rFonts w:cs="Times New Roman"/>
-        </w:rPr>
-      </w:pPr>
-      <w:r>
-        <w:rPr>
-          <w:rFonts w:cs="Times New Roman"/>
-        </w:rPr>
-        <w:t>Tìm hiểu các công cụ và thư viện AI trên nền tảng di động: Nghiên cứu các công cụ hỗ trợ triển khai mô hình học máy trên thiết bị di động, đặc biệt là TensorFlow Lite, nhằm xây dựng các mô hình phân tích dữ liệu tài chính trực tiếp trên ứng dụng Flutter, đảm bảo tính nhanh chóng và tối ưu tài nguyên.</w:t>
-      </w:r>
-    </w:p>
-    <w:p>
-      <w:pPr>
-        <w:ind w:firstLine="446"/>
-        <w:jc w:val="both"/>
-        <w:rPr>
-          <w:rFonts w:cs="Times New Roman"/>
-        </w:rPr>
-      </w:pPr>
-      <w:r>
-        <w:rPr>
-          <w:rFonts w:cs="Times New Roman"/>
-        </w:rPr>
-        <w:t>Phương pháp thực nghiệm:</w:t>
-      </w:r>
-    </w:p>
-    <w:p>
-      <w:pPr>
-        <w:pStyle w:val="ListParagraph"/>
-        <w:numPr>
-          <w:ilvl w:val="0"/>
-          <w:numId w:val="3"/>
-        </w:numPr>
-        <w:ind w:left="0" w:firstLine="540"/>
-        <w:jc w:val="both"/>
-        <w:rPr>
-          <w:rFonts w:cs="Times New Roman"/>
-        </w:rPr>
-      </w:pPr>
-      <w:r>
-        <w:rPr>
-          <w:rFonts w:cs="Times New Roman"/>
-        </w:rPr>
-        <w:t>Khảo sát và phân tích yêu cầu: Tiến hành khảo sát nhu cầu và yêu cầu của người dùng đối với việc quản lý tài chính cá nhân. Tìm hiểu về các tính năng cần có như theo dõi thu chi, lập kế hoạch tài chính, quản lý tiết kiệm và đầu tư. Khảo sát các ứng dụng quản lý tài chính hiện có trên thị trường để nắm bắt xu hướng và các chức năng quan trọng cần được triển khai.</w:t>
-      </w:r>
-    </w:p>
-    <w:p>
-      <w:pPr>
-        <w:pStyle w:val="ListParagraph"/>
-        <w:numPr>
-          <w:ilvl w:val="0"/>
-          <w:numId w:val="3"/>
-        </w:numPr>
-        <w:ind w:left="0" w:firstLine="540"/>
-        <w:jc w:val="both"/>
-        <w:rPr>
-          <w:rFonts w:cs="Times New Roman"/>
-        </w:rPr>
-      </w:pPr>
-      <w:r>
-        <w:rPr>
-          <w:rFonts w:cs="Times New Roman"/>
-        </w:rPr>
-        <w:t>Thiết kế cơ sở dữ liệu: Tiến hành thiết kế cơ sở dữ liệu cho hệ thống quản lý tài chính cá nhân, bao gồm các bảng, quan hệ và trường dữ liệu cần thiết để lưu trữ thông tin về thu nhập, chi tiêu, tiết kiệm, và các danh mục đầu tư. Hệ thống cơ sở dữ liệu cần được tối ưu hóa để đảm bảo tốc độ truy xuất và bảo mật dữ liệu.</w:t>
-      </w:r>
-    </w:p>
-    <w:p>
-      <w:pPr>
-        <w:pStyle w:val="ListParagraph"/>
-        <w:numPr>
-          <w:ilvl w:val="0"/>
-          <w:numId w:val="3"/>
-        </w:numPr>
-        <w:ind w:left="0" w:firstLine="540"/>
-        <w:jc w:val="both"/>
-        <w:rPr>
-          <w:rFonts w:cs="Times New Roman"/>
-        </w:rPr>
-      </w:pPr>
-      <w:r>
-        <w:rPr>
-          <w:rFonts w:cs="Times New Roman"/>
-        </w:rPr>
-        <w:t>Xác định kiến trúc hệ thống: Xây dựng kiến trúc tổng thể của ứng dụng, bao gồm các mô-đun chức năng chính như quản lý thu chi</w:t>
-      </w:r>
-      <w:r>
-        <w:rPr>
-          <w:rFonts w:cs="Times New Roman"/>
-        </w:rPr>
-        <w:t xml:space="preserve"> </w:t>
-      </w:r>
-      <w:r>
-        <w:rPr>
-          <w:rFonts w:cs="Times New Roman"/>
-        </w:rPr>
-        <w:t>và báo cáo tài chính. Kiến trúc này sẽ giúp hệ thống dễ dàng mở rộng và bảo trì trong tương lai.</w:t>
-      </w:r>
-    </w:p>
-    <w:p>
-      <w:pPr>
-        <w:pStyle w:val="ListParagraph"/>
-        <w:numPr>
-          <w:ilvl w:val="0"/>
-          <w:numId w:val="3"/>
-        </w:numPr>
-        <w:ind w:left="0" w:firstLine="540"/>
-        <w:jc w:val="both"/>
-        <w:rPr>
-          <w:rFonts w:cs="Times New Roman"/>
-        </w:rPr>
-      </w:pPr>
-      <w:r>
-        <w:rPr>
-          <w:rFonts w:cs="Times New Roman"/>
-        </w:rPr>
-        <w:t xml:space="preserve">Phát triển giao diện người dùng: Xây dựng giao diện người dùng (UI) hấp dẫn và thân thiện, giúp người dùng dễ dàng quản lý tài chính cá nhân. Sử dụng Flutter để tạo ra các giao diện tương tác, trực quan, và phù hợp với </w:t>
-      </w:r>
-      <w:r>
-        <w:rPr>
-          <w:rFonts w:cs="Times New Roman"/>
-        </w:rPr>
-        <w:t>cả Android và IOS</w:t>
-      </w:r>
-      <w:r>
-        <w:rPr>
-          <w:rFonts w:cs="Times New Roman"/>
-        </w:rPr>
-        <w:t>.</w:t>
-      </w:r>
-    </w:p>
-    <w:p>
-      <w:pPr>
-        <w:pStyle w:val="ListParagraph"/>
-        <w:numPr>
-          <w:ilvl w:val="0"/>
-          <w:numId w:val="3"/>
-        </w:numPr>
-        <w:ind w:left="0" w:firstLine="540"/>
-        <w:jc w:val="both"/>
-        <w:rPr>
-          <w:rFonts w:cs="Times New Roman"/>
-        </w:rPr>
-      </w:pPr>
-      <w:r>
-        <w:rPr>
-          <w:rFonts w:cs="Times New Roman"/>
-        </w:rPr>
-        <w:t>Đánh giá và kiểm thử: Thực hiện kiểm thử hệ thống, đánh giá các tính năng để đảm bảo ứng dụng hoạt động ổn định, chính xác và đáp ứng yêu cầu người dùng. Tiến hành kiểm thử cả chức năng lẫn hiệu năng của ứng dụng, đồng thời thu thập phản hồi từ người dùng để hoàn thiện sản phẩm.</w:t>
-      </w:r>
-    </w:p>
-    <w:p>
-      <w:pPr>
-        <w:pStyle w:val="ListParagraph"/>
-        <w:numPr>
-          <w:ilvl w:val="0"/>
-          <w:numId w:val="3"/>
-        </w:numPr>
-        <w:ind w:left="0" w:firstLine="540"/>
-        <w:jc w:val="both"/>
-        <w:rPr>
-          <w:rFonts w:cs="Times New Roman"/>
-        </w:rPr>
-      </w:pPr>
-      <w:r>
-        <w:rPr>
-          <w:rFonts w:cs="Times New Roman"/>
-        </w:rPr>
-        <w:lastRenderedPageBreak/>
         <w:t>Triển khai: Sau khi hoàn thành việc phát triển và kiểm thử, triển khai ứng dụng trên các nền tảng di động (Android, iOS</w:t>
       </w:r>
       <w:r>
@@ -1772,6 +1772,7 @@
       </w:pPr>
       <w:bookmarkStart w:id="27" w:name="_Toc186142849"/>
       <w:r>
+        <w:lastRenderedPageBreak/>
         <w:t xml:space="preserve">Chương </w:t>
       </w:r>
       <w:r>
@@ -1828,7 +1829,6 @@
       <w:pPr>
         <w:pStyle w:val="Heading1"/>
         <w:ind w:left="0" w:firstLine="0"/>
-        <w:jc w:val="both"/>
         <w:rPr>
           <w:rFonts w:cs="Times New Roman"/>
           <w:szCs w:val="26"/>
@@ -1997,7 +1997,11 @@
         <w:t xml:space="preserve"> </w:t>
       </w:r>
       <w:r>
-        <w:t>Các ứng dụng hiện có chưa khai thác hiệu quả dữ liệu lịch sử để phân tích hành vi chi tiêu của người dùng. Việc thiếu tích hợp các mô hình dự báo, phân cụm hành vi và phát hiện bất thường khiến người dùng chỉ dừng lại ở việc theo dõi tài chính, mà chưa được hỗ trợ ra quyết định chi tiêu một cách chủ động và có cơ sở khoa học.</w:t>
+        <w:t xml:space="preserve">Các ứng dụng hiện có chưa khai thác hiệu quả dữ liệu lịch sử để phân tích hành vi chi tiêu của người dùng. Việc thiếu tích hợp các mô hình dự báo, phân cụm hành vi và phát hiện bất thường khiến người dùng chỉ dừng </w:t>
+      </w:r>
+      <w:r>
+        <w:lastRenderedPageBreak/>
+        <w:t>lại ở việc theo dõi tài chính, mà chưa được hỗ trợ ra quyết định chi tiêu một cách chủ động và có cơ sở khoa học.</w:t>
       </w:r>
     </w:p>
     <w:p>
@@ -2011,154 +2015,153 @@
         <w:jc w:val="both"/>
       </w:pPr>
       <w:r>
+        <w:t>Trải nghiệm người dùng:</w:t>
+      </w:r>
+      <w:r>
+        <w:t xml:space="preserve"> </w:t>
+      </w:r>
+      <w:r>
+        <w:t>Một số người dùng phản ánh rằng giao diện của nhiều ứng dụng còn phức tạp, thiếu tính trực quan và chưa linh hoạt trong việc cá nhân hóa theo nhu cầu sử dụng, dẫn đến trải nghiệm chưa thực sự tối ưu.</w:t>
+      </w:r>
+    </w:p>
+    <w:p>
+      <w:pPr>
+        <w:ind w:firstLine="450"/>
+        <w:jc w:val="both"/>
+      </w:pPr>
+      <w:r>
+        <w:t>Xu hướng công nghệ</w:t>
+      </w:r>
+      <w:r>
+        <w:t>:</w:t>
+      </w:r>
+    </w:p>
+    <w:p>
+      <w:pPr>
+        <w:pStyle w:val="ListParagraph"/>
+        <w:numPr>
+          <w:ilvl w:val="0"/>
+          <w:numId w:val="4"/>
+        </w:numPr>
+        <w:ind w:left="0" w:firstLine="540"/>
+        <w:jc w:val="both"/>
+      </w:pPr>
+      <w:r>
+        <w:t>Công nghệ di động: Sự phát triển của công nghệ di động đã làm thay đổi cách mà người dùng quản lý tài chính cá nhân. Nhu cầu về ứng dụng có khả năng hoạt động trên cả thiết bị di động và máy tính để bàn ngày càng tăng cao.</w:t>
+      </w:r>
+    </w:p>
+    <w:p>
+      <w:pPr>
+        <w:pStyle w:val="ListParagraph"/>
+        <w:numPr>
+          <w:ilvl w:val="0"/>
+          <w:numId w:val="4"/>
+        </w:numPr>
+        <w:ind w:left="0" w:firstLine="540"/>
+        <w:jc w:val="both"/>
+      </w:pPr>
+      <w:r>
+        <w:t>Ứng dụng trí tuệ nhân tạo trong phân tích tài chính:</w:t>
+      </w:r>
+      <w:r>
+        <w:t xml:space="preserve"> </w:t>
+      </w:r>
+      <w:r>
+        <w:t>Xu hướng hiện nay cho thấy trí tuệ nhân tạo ngày càng được ứng dụng rộng rãi trong lĩnh vực quản lý tài chính cá nhân nhằm nâng cao hiệu quả phân tích và hỗ trợ ra quyết định. Thông qua việc khai thác dữ liệu tài chính lịch sử, các mô hình trí tuệ nhân tạo cho phép dự báo xu hướng thu nhập và chi tiêu trong tương lai, nhận diện các nhóm hành vi chi tiêu đặc trưng của người dùng, đồng thời phát hiện các khoản chi bất thường so với thói quen chi tiêu thông thường. Nhờ đó, hệ thống không chỉ dừng lại ở việc thống kê dữ liệu, mà còn hỗ trợ người dùng chủ động</w:t>
+      </w:r>
+      <w:r>
+        <w:t xml:space="preserve"> trong việc</w:t>
+      </w:r>
+      <w:r>
+        <w:t xml:space="preserve"> kiểm soát tài chính và điều chỉnh hành vi chi tiêu một cách hợp lý.</w:t>
+      </w:r>
+    </w:p>
+    <w:p>
+      <w:pPr>
+        <w:pStyle w:val="ListParagraph"/>
+        <w:numPr>
+          <w:ilvl w:val="0"/>
+          <w:numId w:val="4"/>
+        </w:numPr>
+        <w:ind w:left="0" w:firstLine="540"/>
+        <w:jc w:val="both"/>
+      </w:pPr>
+      <w:r>
+        <w:t>Tính năng bảo mật: Với việc ngày càng nhiều thông tin tài chính cá nhân được lưu trữ trực tuyến, người dùng đang trở nên quan tâm hơn đến các giải pháp bảo mật, bao gồm mã hóa dữ liệu và xác thực hai yếu tố. Họ muốn đảm bảo rằng thông tin tài chính của mình được bảo vệ an toàn.</w:t>
+      </w:r>
+    </w:p>
+    <w:p>
+      <w:pPr>
+        <w:ind w:firstLine="432"/>
+        <w:jc w:val="both"/>
+      </w:pPr>
+      <w:r>
+        <w:t>Kết luận khảo sát hiện trạng</w:t>
+      </w:r>
+      <w:r>
+        <w:t>:</w:t>
+      </w:r>
+    </w:p>
+    <w:p>
+      <w:pPr>
+        <w:pStyle w:val="ListParagraph"/>
+        <w:numPr>
+          <w:ilvl w:val="0"/>
+          <w:numId w:val="4"/>
+        </w:numPr>
+        <w:ind w:left="0" w:firstLine="540"/>
+        <w:jc w:val="both"/>
+      </w:pPr>
+      <w:r>
+        <w:t>Kết quả khảo sát cho thấy nhu cầu lớn đối với một ứng dụng quản lý tài chính cá nhân có giao diện thân thiện, dễ sử dụng và tích hợp đầy đủ các chức năng theo dõi, phân tích và gợi ý chi tiêu. Đồng thời, việc tích hợp các mô hình phân tích thông minh như dự báo thu</w:t>
+      </w:r>
+      <w:r>
+        <w:t>/</w:t>
+      </w:r>
+      <w:r>
+        <w:t>chi, phân cụm hành vi và phát hiện chi tiêu bất thường được đánh giá là cần thiết nhằm nâng cao hiệu quả hỗ trợ người dùng trong quá trình ra quyết định tài chính. Trên cơ sở đó, việc phát triển một ứng dụng quản lý tài chính cá nhân trên nền tảng Flutter, kết hợp các mô hình phân tích thông minh</w:t>
+      </w:r>
+      <w:r>
+        <w:t xml:space="preserve"> </w:t>
+      </w:r>
+      <w:r>
+        <w:t>triển khai trên thiết bị di động, được xem là</w:t>
+      </w:r>
+      <w:r>
+        <w:t xml:space="preserve"> mô hình</w:t>
+      </w:r>
+      <w:r>
+        <w:t xml:space="preserve"> phù hợp với nhu cầu thực tiễn và có tính ứng dụng cao trong xã hội hiện đại.</w:t>
+      </w:r>
+    </w:p>
+    <w:p>
+      <w:pPr>
+        <w:pStyle w:val="Heading2"/>
+        <w:jc w:val="both"/>
+      </w:pPr>
+      <w:bookmarkStart w:id="31" w:name="_Toc186142852"/>
+      <w:r>
+        <w:t>Xác định bài toán cần giải quyết</w:t>
+      </w:r>
+      <w:bookmarkEnd w:id="31"/>
+    </w:p>
+    <w:p>
+      <w:pPr>
+        <w:ind w:firstLine="432"/>
+        <w:jc w:val="both"/>
+      </w:pPr>
+      <w:r>
+        <w:t>Bài toán của đề tài “</w:t>
+      </w:r>
+      <w:r>
+        <w:t>TÊN ĐỀ TÀI</w:t>
+      </w:r>
+      <w:r>
+        <w:t xml:space="preserve">” tập trung giải quyết nhu cầu quản lý và tối ưu hóa tài chính cá nhân của người dùng dựa trên dữ liệu thực tế và hành vi chi tiêu. Trong </w:t>
+      </w:r>
+      <w:r>
         <w:lastRenderedPageBreak/>
-        <w:t>Trải nghiệm người dùng:</w:t>
-      </w:r>
-      <w:r>
-        <w:t xml:space="preserve"> </w:t>
-      </w:r>
-      <w:r>
-        <w:t>Một số người dùng phản ánh rằng giao diện của nhiều ứng dụng còn phức tạp, thiếu tính trực quan và chưa linh hoạt trong việc cá nhân hóa theo nhu cầu sử dụng, dẫn đến trải nghiệm chưa thực sự tối ưu.</w:t>
-      </w:r>
-    </w:p>
-    <w:p>
-      <w:pPr>
-        <w:ind w:firstLine="450"/>
-        <w:jc w:val="both"/>
-      </w:pPr>
-      <w:r>
-        <w:t>Xu hướng công nghệ</w:t>
-      </w:r>
-      <w:r>
-        <w:t>:</w:t>
-      </w:r>
-    </w:p>
-    <w:p>
-      <w:pPr>
-        <w:pStyle w:val="ListParagraph"/>
-        <w:numPr>
-          <w:ilvl w:val="0"/>
-          <w:numId w:val="4"/>
-        </w:numPr>
-        <w:ind w:left="0" w:firstLine="540"/>
-        <w:jc w:val="both"/>
-      </w:pPr>
-      <w:r>
-        <w:t>Công nghệ di động: Sự phát triển của công nghệ di động đã làm thay đổi cách mà người dùng quản lý tài chính cá nhân. Nhu cầu về ứng dụng có khả năng hoạt động trên cả thiết bị di động và máy tính để bàn ngày càng tăng cao.</w:t>
-      </w:r>
-    </w:p>
-    <w:p>
-      <w:pPr>
-        <w:pStyle w:val="ListParagraph"/>
-        <w:numPr>
-          <w:ilvl w:val="0"/>
-          <w:numId w:val="4"/>
-        </w:numPr>
-        <w:ind w:left="0" w:firstLine="540"/>
-        <w:jc w:val="both"/>
-      </w:pPr>
-      <w:r>
-        <w:t>Ứng dụng trí tuệ nhân tạo trong phân tích tài chính:</w:t>
-      </w:r>
-      <w:r>
-        <w:t xml:space="preserve"> </w:t>
-      </w:r>
-      <w:r>
-        <w:t>Xu hướng hiện nay cho thấy trí tuệ nhân tạo ngày càng được ứng dụng rộng rãi trong lĩnh vực quản lý tài chính cá nhân nhằm nâng cao hiệu quả phân tích và hỗ trợ ra quyết định. Thông qua việc khai thác dữ liệu tài chính lịch sử, các mô hình trí tuệ nhân tạo cho phép dự báo xu hướng thu nhập và chi tiêu trong tương lai, nhận diện các nhóm hành vi chi tiêu đặc trưng của người dùng, đồng thời phát hiện các khoản chi bất thường so với thói quen chi tiêu thông thường. Nhờ đó, hệ thống không chỉ dừng lại ở việc thống kê dữ liệu, mà còn hỗ trợ người dùng chủ động</w:t>
-      </w:r>
-      <w:r>
-        <w:t xml:space="preserve"> trong việc</w:t>
-      </w:r>
-      <w:r>
-        <w:t xml:space="preserve"> kiểm soát tài chính và điều chỉnh hành vi chi tiêu một cách hợp lý.</w:t>
-      </w:r>
-    </w:p>
-    <w:p>
-      <w:pPr>
-        <w:pStyle w:val="ListParagraph"/>
-        <w:numPr>
-          <w:ilvl w:val="0"/>
-          <w:numId w:val="4"/>
-        </w:numPr>
-        <w:ind w:left="0" w:firstLine="540"/>
-        <w:jc w:val="both"/>
-      </w:pPr>
-      <w:r>
-        <w:t>Tính năng bảo mật: Với việc ngày càng nhiều thông tin tài chính cá nhân được lưu trữ trực tuyến, người dùng đang trở nên quan tâm hơn đến các giải pháp bảo mật, bao gồm mã hóa dữ liệu và xác thực hai yếu tố. Họ muốn đảm bảo rằng thông tin tài chính của mình được bảo vệ an toàn.</w:t>
-      </w:r>
-    </w:p>
-    <w:p>
-      <w:pPr>
-        <w:ind w:firstLine="432"/>
-        <w:jc w:val="both"/>
-      </w:pPr>
-      <w:r>
-        <w:t>Kết luận khảo sát hiện trạng</w:t>
-      </w:r>
-      <w:r>
-        <w:t>:</w:t>
-      </w:r>
-    </w:p>
-    <w:p>
-      <w:pPr>
-        <w:pStyle w:val="ListParagraph"/>
-        <w:numPr>
-          <w:ilvl w:val="0"/>
-          <w:numId w:val="4"/>
-        </w:numPr>
-        <w:ind w:left="0" w:firstLine="540"/>
-        <w:jc w:val="both"/>
-      </w:pPr>
-      <w:r>
-        <w:t>Kết quả khảo sát cho thấy nhu cầu lớn đối với một ứng dụng quản lý tài chính cá nhân có giao diện thân thiện, dễ sử dụng và tích hợp đầy đủ các chức năng theo dõi, phân tích và gợi ý chi tiêu. Đồng thời, việc tích hợp các mô hình phân tích thông minh như dự báo thu</w:t>
-      </w:r>
-      <w:r>
-        <w:t>/</w:t>
-      </w:r>
-      <w:r>
-        <w:t>chi, phân cụm hành vi và phát hiện chi tiêu bất thường được đánh giá là cần thiết nhằm nâng cao hiệu quả hỗ trợ người dùng trong quá trình ra quyết định tài chính. Trên cơ sở đó, việc phát triển một ứng dụng quản lý tài chính cá nhân trên nền tảng Flutter, kết hợp các mô hình phân tích thông minh</w:t>
-      </w:r>
-      <w:r>
-        <w:t xml:space="preserve"> </w:t>
-      </w:r>
-      <w:r>
-        <w:t>triển khai trên thiết bị di động, được xem là</w:t>
-      </w:r>
-      <w:r>
-        <w:t xml:space="preserve"> mô hình</w:t>
-      </w:r>
-      <w:r>
-        <w:t xml:space="preserve"> phù hợp với nhu cầu thực tiễn và có tính ứng dụng cao trong xã hội hiện đại.</w:t>
-      </w:r>
-    </w:p>
-    <w:p>
-      <w:pPr>
-        <w:pStyle w:val="Heading2"/>
-        <w:jc w:val="both"/>
-      </w:pPr>
-      <w:bookmarkStart w:id="31" w:name="_Toc186142852"/>
-      <w:r>
-        <w:t>Xác định bài toán cần giải quyết</w:t>
-      </w:r>
-      <w:bookmarkEnd w:id="31"/>
-    </w:p>
-    <w:p>
-      <w:pPr>
-        <w:ind w:firstLine="432"/>
-        <w:jc w:val="both"/>
-      </w:pPr>
-      <w:r>
-        <w:t>Bài toán của đề tài “</w:t>
-      </w:r>
-      <w:r>
-        <w:t>TÊN ĐỀ TÀI</w:t>
-      </w:r>
-      <w:r>
-        <w:t xml:space="preserve">” tập trung giải quyết nhu cầu quản lý và tối ưu hóa tài chính cá nhân của người dùng dựa trên dữ liệu thực tế và hành vi chi tiêu. Trong thực tế, nhiều người dùng gặp khó khăn trong việc theo dõi đầy đủ các khoản thu nhập </w:t>
-      </w:r>
-      <w:r>
-        <w:lastRenderedPageBreak/>
-        <w:t>và chi tiêu, thiếu công cụ phân tích hành vi tài chính, dẫn đến tình trạng chi tiêu vượt ngân sách, mất cân đối dòng tiền và không đạt được các mục tiêu tiết kiệm dài hạn</w:t>
+        <w:t>thực tế, nhiều người dùng gặp khó khăn trong việc theo dõi đầy đủ các khoản thu nhập và chi tiêu, thiếu công cụ phân tích hành vi tài chính, dẫn đến tình trạng chi tiêu vượt ngân sách, mất cân đối dòng tiền và không đạt được các mục tiêu tiết kiệm dài hạn</w:t>
       </w:r>
       <w:r>
         <w:t>.</w:t>
@@ -3124,15 +3127,7 @@
         <w:jc w:val="both"/>
       </w:pPr>
       <w:r>
-        <w:t xml:space="preserve">Ứng dụng cho phép người dùng ghi nhận các giao dịch thu nhập và chi tiêu hằng ngày với các thông tin cơ bản bao gồm ngày giao dịch, số tiền, danh mục và mô tả. Hệ thống tự động phân loại giao dịch vào các danh mục chi tiêu phù hợp như ăn uống, di chuyển, mua </w:t>
-      </w:r>
-      <w:proofErr w:type="gramStart"/>
-      <w:r>
-        <w:t>sắm,…</w:t>
-      </w:r>
-      <w:proofErr w:type="gramEnd"/>
-      <w:r>
-        <w:t xml:space="preserve"> Đồng thời, người dùng có thể xem chi tiết, chỉnh sửa hoặc xóa các giao dịch đã nhập khi cần thiết, đảm bảo dữ liệu tài chính luôn chính xác và cập nhật</w:t>
+        <w:t>Ứng dụng cho phép người dùng ghi nhận các giao dịch thu nhập và chi tiêu hằng ngày với các thông tin cơ bản bao gồm ngày giao dịch, số tiền, danh mục và mô tả. Hệ thống tự động phân loại giao dịch vào các danh mục chi tiêu phù hợp như ăn uống, di chuyển, mua sắm,… Đồng thời, người dùng có thể xem chi tiết, chỉnh sửa hoặc xóa các giao dịch đã nhập khi cần thiết, đảm bảo dữ liệu tài chính luôn chính xác và cập nhật</w:t>
       </w:r>
       <w:r>
         <w:t>.</w:t>
@@ -4425,11 +4420,9 @@
         <w:ind w:left="0" w:firstLine="446"/>
         <w:jc w:val="both"/>
       </w:pPr>
-      <w:proofErr w:type="gramStart"/>
       <w:r>
         <w:t>An</w:t>
       </w:r>
-      <w:proofErr w:type="gramEnd"/>
       <w:r>
         <w:t xml:space="preserve"> toàn: Dữ liệu người dùng được mã hóa khi lưu trữ và truyền tải, bảo vệ tối đa thông tin cá nhân.</w:t>
       </w:r>
@@ -4546,20 +4539,13 @@
       <w:pPr>
         <w:pStyle w:val="Heading1"/>
         <w:ind w:left="0" w:firstLine="0"/>
-        <w:jc w:val="both"/>
-      </w:pPr>
+      </w:pPr>
+      <w:bookmarkStart w:id="43" w:name="_Toc186142864"/>
       <w:r>
         <w:lastRenderedPageBreak/>
-        <w:t xml:space="preserve"> </w:t>
-      </w:r>
-      <w:bookmarkStart w:id="43" w:name="_Toc186142864"/>
-      <w:r>
         <w:t>ƯỚC LƯỢNG DỰ ÁN</w:t>
       </w:r>
       <w:bookmarkEnd w:id="43"/>
-      <w:r>
-        <w:t xml:space="preserve"> </w:t>
-      </w:r>
     </w:p>
     <w:p>
       <w:pPr>
@@ -5331,15 +5317,7 @@
         <w:jc w:val="both"/>
       </w:pPr>
       <w:r>
-        <w:t xml:space="preserve">Mục tiêu: Đảm bảo ứng dụng hoạt động ổn định, </w:t>
-      </w:r>
-      <w:proofErr w:type="gramStart"/>
-      <w:r>
-        <w:t>an</w:t>
-      </w:r>
-      <w:proofErr w:type="gramEnd"/>
-      <w:r>
-        <w:t xml:space="preserve"> toàn và thân thiện với người dùng trước khi phát hành chính thức.</w:t>
+        <w:t>Mục tiêu: Đảm bảo ứng dụng hoạt động ổn định, an toàn và thân thiện với người dùng trước khi phát hành chính thức.</w:t>
       </w:r>
     </w:p>
     <w:p>
@@ -6270,7 +6248,7 @@
       <w:bookmarkEnd w:id="0"/>
     </w:p>
     <w:sectPr>
-      <w:footerReference w:type="default" r:id="rId9"/>
+      <w:footerReference w:type="default" r:id="rId8"/>
       <w:pgSz w:w="11906" w:h="16838" w:code="9"/>
       <w:pgMar w:top="1134" w:right="1134" w:bottom="1134" w:left="1701" w:header="720" w:footer="720" w:gutter="0"/>
       <w:pgNumType w:start="1"/>
@@ -6307,73 +6285,6 @@
 </file>
 
 <file path=word/footer1.xml><?xml version="1.0" encoding="utf-8"?>
-<w:ftr xmlns:wpc="http://schemas.microsoft.com/office/word/2010/wordprocessingCanvas" xmlns:cx="http://schemas.microsoft.com/office/drawing/2014/chartex" xmlns:cx1="http://schemas.microsoft.com/office/drawing/2015/9/8/chartex" xmlns:cx2="http://schemas.microsoft.com/office/drawing/2015/10/21/chartex" xmlns:cx3="http://schemas.microsoft.com/office/drawing/2016/5/9/chartex" xmlns:cx4="http://schemas.microsoft.com/office/drawing/2016/5/10/chartex" xmlns:cx5="http://schemas.microsoft.com/office/drawing/2016/5/11/chartex" xmlns:cx6="http://schemas.microsoft.com/office/drawing/2016/5/12/chartex" xmlns:cx7="http://schemas.microsoft.com/office/drawing/2016/5/13/chartex" xmlns:cx8="http://schemas.microsoft.com/office/drawing/2016/5/14/chartex" xmlns:mc="http://schemas.openxmlformats.org/markup-compatibility/2006" xmlns:aink="http://schemas.microsoft.com/office/drawing/2016/ink" xmlns:am3d="http://schemas.microsoft.com/office/drawing/2017/model3d" xmlns:o="urn:schemas-microsoft-com:office:office" xmlns:oel="http://schemas.microsoft.com/office/2019/extlst" xmlns:r="http://schemas.openxmlformats.org/officeDocument/2006/relationships" xmlns:m="http://schemas.openxmlformats.org/officeDocument/2006/math" xmlns:v="urn:schemas-microsoft-com:vml" xmlns:wp14="http://schemas.microsoft.com/office/word/2010/wordprocessingDrawing" xmlns:wp="http://schemas.openxmlformats.org/drawingml/2006/wordprocessingDrawing" xmlns:w10="urn:schemas-microsoft-com:office:word" xmlns:w="http://schemas.openxmlformats.org/wordprocessingml/2006/main" xmlns:w14="http://schemas.microsoft.com/office/word/2010/wordml" xmlns:w15="http://schemas.microsoft.com/office/word/2012/wordml" xmlns:w16cex="http://schemas.microsoft.com/office/word/2018/wordml/cex" xmlns:w16cid="http://schemas.microsoft.com/office/word/2016/wordml/cid" xmlns:w16="http://schemas.microsoft.com/office/word/2018/wordml" xmlns:w16du="http://schemas.microsoft.com/office/word/2023/wordml/word16du" xmlns:w16sdtdh="http://schemas.microsoft.com/office/word/2020/wordml/sdtdatahash" xmlns:w16sdtfl="http://schemas.microsoft.com/office/word/2024/wordml/sdtformatlock" xmlns:w16se="http://schemas.microsoft.com/office/word/2015/wordml/symex" xmlns:wpg="http://schemas.microsoft.com/office/word/2010/wordprocessingGroup" xmlns:wpi="http://schemas.microsoft.com/office/word/2010/wordprocessingInk" xmlns:wne="http://schemas.microsoft.com/office/word/2006/wordml" xmlns:wps="http://schemas.microsoft.com/office/word/2010/wordprocessingShape" mc:Ignorable="w14 w15 w16se w16cid w16 w16cex w16sdtdh w16sdtfl w16du wp14">
-  <w:sdt>
-    <w:sdtPr>
-      <w:rPr>
-        <w:rFonts w:cs="Times New Roman"/>
-      </w:rPr>
-      <w:id w:val="-1913841030"/>
-      <w:docPartObj>
-        <w:docPartGallery w:val="Page Numbers (Bottom of Page)"/>
-        <w:docPartUnique/>
-      </w:docPartObj>
-    </w:sdtPr>
-    <w:sdtContent>
-      <w:p>
-        <w:pPr>
-          <w:pStyle w:val="Footer"/>
-          <w:jc w:val="center"/>
-          <w:rPr>
-            <w:rFonts w:cs="Times New Roman"/>
-          </w:rPr>
-        </w:pPr>
-        <w:r>
-          <w:rPr>
-            <w:rFonts w:cs="Times New Roman"/>
-          </w:rPr>
-          <w:fldChar w:fldCharType="begin"/>
-        </w:r>
-        <w:r>
-          <w:rPr>
-            <w:rFonts w:cs="Times New Roman"/>
-          </w:rPr>
-          <w:instrText>PAGE   \* MERGEFORMAT</w:instrText>
-        </w:r>
-        <w:r>
-          <w:rPr>
-            <w:rFonts w:cs="Times New Roman"/>
-          </w:rPr>
-          <w:fldChar w:fldCharType="separate"/>
-        </w:r>
-        <w:r>
-          <w:rPr>
-            <w:rFonts w:cs="Times New Roman"/>
-            <w:lang w:val="vi-VN"/>
-          </w:rPr>
-          <w:t>2</w:t>
-        </w:r>
-        <w:r>
-          <w:rPr>
-            <w:rFonts w:cs="Times New Roman"/>
-          </w:rPr>
-          <w:fldChar w:fldCharType="end"/>
-        </w:r>
-      </w:p>
-    </w:sdtContent>
-  </w:sdt>
-  <w:p>
-    <w:pPr>
-      <w:pStyle w:val="Footer"/>
-      <w:rPr>
-        <w:rFonts w:cs="Times New Roman"/>
-      </w:rPr>
-    </w:pPr>
-  </w:p>
-</w:ftr>
-</file>
-
-<file path=word/footer2.xml><?xml version="1.0" encoding="utf-8"?>
 <w:ftr xmlns:wpc="http://schemas.microsoft.com/office/word/2010/wordprocessingCanvas" xmlns:cx="http://schemas.microsoft.com/office/drawing/2014/chartex" xmlns:cx1="http://schemas.microsoft.com/office/drawing/2015/9/8/chartex" xmlns:cx2="http://schemas.microsoft.com/office/drawing/2015/10/21/chartex" xmlns:cx3="http://schemas.microsoft.com/office/drawing/2016/5/9/chartex" xmlns:cx4="http://schemas.microsoft.com/office/drawing/2016/5/10/chartex" xmlns:cx5="http://schemas.microsoft.com/office/drawing/2016/5/11/chartex" xmlns:cx6="http://schemas.microsoft.com/office/drawing/2016/5/12/chartex" xmlns:cx7="http://schemas.microsoft.com/office/drawing/2016/5/13/chartex" xmlns:cx8="http://schemas.microsoft.com/office/drawing/2016/5/14/chartex" xmlns:mc="http://schemas.openxmlformats.org/markup-compatibility/2006" xmlns:aink="http://schemas.microsoft.com/office/drawing/2016/ink" xmlns:am3d="http://schemas.microsoft.com/office/drawing/2017/model3d" xmlns:o="urn:schemas-microsoft-com:office:office" xmlns:oel="http://schemas.microsoft.com/office/2019/extlst" xmlns:r="http://schemas.openxmlformats.org/officeDocument/2006/relationships" xmlns:m="http://schemas.openxmlformats.org/officeDocument/2006/math" xmlns:v="urn:schemas-microsoft-com:vml" xmlns:wp14="http://schemas.microsoft.com/office/word/2010/wordprocessingDrawing" xmlns:wp="http://schemas.openxmlformats.org/drawingml/2006/wordprocessingDrawing" xmlns:w10="urn:schemas-microsoft-com:office:word" xmlns:w="http://schemas.openxmlformats.org/wordprocessingml/2006/main" xmlns:w14="http://schemas.microsoft.com/office/word/2010/wordml" xmlns:w15="http://schemas.microsoft.com/office/word/2012/wordml" xmlns:w16cex="http://schemas.microsoft.com/office/word/2018/wordml/cex" xmlns:w16cid="http://schemas.microsoft.com/office/word/2016/wordml/cid" xmlns:w16="http://schemas.microsoft.com/office/word/2018/wordml" xmlns:w16du="http://schemas.microsoft.com/office/word/2023/wordml/word16du" xmlns:w16sdtdh="http://schemas.microsoft.com/office/word/2020/wordml/sdtdatahash" xmlns:w16sdtfl="http://schemas.microsoft.com/office/word/2024/wordml/sdtformatlock" xmlns:w16se="http://schemas.microsoft.com/office/word/2015/wordml/symex" xmlns:wpg="http://schemas.microsoft.com/office/word/2010/wordprocessingGroup" xmlns:wpi="http://schemas.microsoft.com/office/word/2010/wordprocessingInk" xmlns:wne="http://schemas.microsoft.com/office/word/2006/wordml" xmlns:wps="http://schemas.microsoft.com/office/word/2010/wordprocessingShape" mc:Ignorable="w14 w15 w16se w16cid w16 w16cex w16sdtdh w16sdtfl w16du wp14">
   <w:sdt>
     <w:sdtPr>
@@ -8437,6 +8348,7 @@
   <w:style w:type="character" w:default="1" w:styleId="DefaultParagraphFont">
     <w:name w:val="Default Paragraph Font"/>
     <w:uiPriority w:val="1"/>
+    <w:semiHidden/>
     <w:unhideWhenUsed/>
   </w:style>
   <w:style w:type="table" w:default="1" w:styleId="TableNormal">

</xml_diff>